<commit_message>
Hooks for JPNG compression
A 2 or 4 band, choosing between JPEG/PNG format per tile, where the tile
size is optimized based on data content.  Intended as a web cache.
</commit_message>
<xml_diff>
--- a/src/gdal_mrf/frmts/mrf/docs/MUG.docx
+++ b/src/gdal_mrf/frmts/mrf/docs/MUG.docx
@@ -2260,380 +2260,64 @@
         <w:pStyle w:val="Heading2"/>
       </w:pPr>
       <w:r>
-        <w:t>LERC Compression</w:t>
-      </w:r>
-    </w:p>
-    <w:p>
-      <w:r>
-        <w:t>Limited Error Raster Compression (LERC) is a</w:t>
-      </w:r>
-      <w:r>
-        <w:t>n Esri</w:t>
-      </w:r>
-      <w:r>
-        <w:t xml:space="preserve"> compression format.  The main benefit of using LERC is extremely fast compression and decompression when compared with PNG and even JPEG, as well as excellent </w:t>
-      </w:r>
-      <w:r>
-        <w:t>compression for data types larger than eight bit</w:t>
-      </w:r>
-      <w:r>
-        <w:t xml:space="preserve">.  LERC is a single band compression, with an explicit NoData mask.  This means that for MRF with LERC compression only band interleave is supported.  </w:t>
-      </w:r>
-      <w:r>
-        <w:t xml:space="preserve">LERC also supports a </w:t>
-      </w:r>
-      <w:proofErr w:type="spellStart"/>
-      <w:r>
-        <w:t>datamask</w:t>
-      </w:r>
-      <w:proofErr w:type="spellEnd"/>
-      <w:r>
-        <w:t>, which in MRF is enabled when t</w:t>
-      </w:r>
-      <w:r>
-        <w:t xml:space="preserve">he NoData </w:t>
-      </w:r>
-      <w:r>
-        <w:t>value is defined</w:t>
-      </w:r>
-      <w:r>
-        <w:t xml:space="preserve">.  The </w:t>
-      </w:r>
-      <w:r>
-        <w:t xml:space="preserve">LERC </w:t>
-      </w:r>
-      <w:r>
-        <w:t xml:space="preserve">built in NoData support makes it a great choice for </w:t>
-      </w:r>
-      <w:r>
-        <w:t xml:space="preserve">storing </w:t>
-      </w:r>
-      <w:r>
-        <w:t>sparse data.</w:t>
-      </w:r>
-    </w:p>
-    <w:p>
-      <w:r>
-        <w:t xml:space="preserve">LERC can be either </w:t>
-      </w:r>
-      <w:proofErr w:type="spellStart"/>
-      <w:r>
-        <w:t>lossy</w:t>
-      </w:r>
-      <w:proofErr w:type="spellEnd"/>
-      <w:r>
-        <w:t xml:space="preserve"> or lossless.  </w:t>
-      </w:r>
-      <w:r>
-        <w:t>LERC maximum error value (LERC_PREC) is a floating point number that controls the quantization of th</w:t>
-      </w:r>
-      <w:r>
-        <w:t>e input data, thus the accuracy of the data</w:t>
-      </w:r>
-      <w:r>
-        <w:t xml:space="preserve">.  LERC may modify the input values but the change is always less or equal to the LERC maximum error value.  The quanta or </w:t>
-      </w:r>
-      <w:r>
-        <w:t>precision</w:t>
-      </w:r>
-      <w:r>
-        <w:t xml:space="preserve"> of the output data values will thus be twice the LERC_PREC value.  If the LERC maximum error is zero or too small for any space savings to be obtained by quantization, the input data values are</w:t>
-      </w:r>
-      <w:r>
-        <w:t xml:space="preserve"> not modified, and LERC becomes a lossless compression format</w:t>
-      </w:r>
-      <w:r>
-        <w:t>.  There are two versions of LERC compression</w:t>
-      </w:r>
-      <w:r>
-        <w:t xml:space="preserve"> supported in MRF</w:t>
-      </w:r>
-      <w:r>
-        <w:t>, LERC and LERC V2</w:t>
-      </w:r>
-      <w:r>
-        <w:t xml:space="preserve"> (</w:t>
-      </w:r>
-      <w:r>
-        <w:t>default</w:t>
-      </w:r>
-      <w:r>
-        <w:t>)</w:t>
-      </w:r>
-      <w:r>
-        <w:t>.  LERC supports integer and floating point data types with up to 24 bits of precision.  LERC V2 supports more data types with higher precision</w:t>
-      </w:r>
-      <w:r>
-        <w:t xml:space="preserve"> and is somewhat faster</w:t>
-      </w:r>
-      <w:r>
-        <w:t xml:space="preserve">.  </w:t>
-      </w:r>
-      <w:r>
-        <w:t xml:space="preserve">LERC V2 also includes </w:t>
-      </w:r>
-      <w:r>
-        <w:t>different</w:t>
+        <w:t>JPEG Compression</w:t>
+      </w:r>
+    </w:p>
+    <w:p>
+      <w:r>
+        <w:t xml:space="preserve">The JPEG compression </w:t>
+      </w:r>
+      <w:r>
+        <w:t xml:space="preserve">depends on the internal GDAL </w:t>
+      </w:r>
+      <w:proofErr w:type="spellStart"/>
+      <w:r>
+        <w:t>libjpeg</w:t>
+      </w:r>
+      <w:proofErr w:type="spellEnd"/>
+      <w:r>
+        <w:t>.  It can handl</w:t>
+      </w:r>
+      <w:r>
+        <w:t>e 8 or</w:t>
+      </w:r>
+      <w:r>
+        <w:t xml:space="preserve"> 12 </w:t>
+      </w:r>
+      <w:r>
+        <w:t xml:space="preserve">bit data.  It can </w:t>
+      </w:r>
+      <w:r>
+        <w:t xml:space="preserve">have </w:t>
+      </w:r>
+      <w:r>
+        <w:t xml:space="preserve">up to 10 bands in </w:t>
+      </w:r>
+      <w:r>
+        <w:t>pixel interleave mode.  Note that</w:t>
+      </w:r>
+      <w:r>
+        <w:t xml:space="preserve"> only </w:t>
+      </w:r>
+      <w:r>
+        <w:t xml:space="preserve">8 bit JPEGs with </w:t>
+      </w:r>
+      <w:r>
+        <w:t xml:space="preserve">1 </w:t>
+      </w:r>
+      <w:r>
+        <w:t xml:space="preserve">or </w:t>
+      </w:r>
+      <w:r>
+        <w:t>3 band</w:t>
+      </w:r>
+      <w:r>
+        <w:t>s</w:t>
       </w:r>
       <w:r>
         <w:t xml:space="preserve"> </w:t>
       </w:r>
       <w:r>
-        <w:t>compression method</w:t>
-      </w:r>
-      <w:r>
-        <w:t>s</w:t>
-      </w:r>
-      <w:r>
-        <w:t xml:space="preserve"> that </w:t>
-      </w:r>
-      <w:r>
-        <w:t xml:space="preserve">sometimes </w:t>
-      </w:r>
-      <w:r>
-        <w:t>resul</w:t>
-      </w:r>
-      <w:r>
-        <w:t>ts</w:t>
-      </w:r>
-      <w:r>
-        <w:t xml:space="preserve"> in significantly better compression</w:t>
-      </w:r>
-      <w:r>
-        <w:t xml:space="preserve"> than LERC.</w:t>
-      </w:r>
-      <w:r>
-        <w:t xml:space="preserve">  </w:t>
-      </w:r>
-      <w:r>
-        <w:t>Yet for</w:t>
-      </w:r>
-      <w:r>
-        <w:t xml:space="preserve"> </w:t>
-      </w:r>
-      <w:r>
-        <w:t xml:space="preserve">most </w:t>
-      </w:r>
-      <w:r>
-        <w:t>cases, the compression achieved will be very similar.</w:t>
-      </w:r>
-    </w:p>
-    <w:p>
-      <w:r>
-        <w:t xml:space="preserve">For integer types the </w:t>
-      </w:r>
-      <w:r>
-        <w:t xml:space="preserve">default </w:t>
-      </w:r>
-      <w:r>
-        <w:t xml:space="preserve">LERC_PREC value </w:t>
-      </w:r>
-      <w:r>
-        <w:t xml:space="preserve">is </w:t>
-      </w:r>
-      <w:r>
-        <w:t xml:space="preserve">0.5, corresponding to lossless compression.  For floating point types the LERC_PREC defaults to 0.001 (.002 value resolution).  </w:t>
-      </w:r>
-      <w:r>
-        <w:t>T</w:t>
-      </w:r>
-      <w:r>
-        <w:t xml:space="preserve">he compression achieved by LERC </w:t>
-      </w:r>
-      <w:r>
-        <w:t xml:space="preserve">heavily </w:t>
-      </w:r>
-      <w:r>
-        <w:t xml:space="preserve">depends </w:t>
-      </w:r>
-      <w:r>
-        <w:t xml:space="preserve">on </w:t>
-      </w:r>
-      <w:r>
-        <w:t xml:space="preserve">the LERC_PREC value, </w:t>
-      </w:r>
-      <w:r>
-        <w:t>which</w:t>
-      </w:r>
-      <w:r>
-        <w:t xml:space="preserve"> should be carefully selected for each particular dataset.</w:t>
-      </w:r>
-    </w:p>
-    <w:p>
-      <w:r>
-        <w:t>To set a custom LERC precision value, use the free form MRF OPTIONS mechanism, the option name being “OPTIONS”.  To set the LERC precision for a new MRF, use the create option like this:</w:t>
-      </w:r>
-    </w:p>
-    <w:p>
-      <w:r>
-        <w:t>-co OPTIONS="LERC_PREC</w:t>
-      </w:r>
-      <w:r>
-        <w:t>=</w:t>
-      </w:r>
-      <w:r>
-        <w:t>0.005</w:t>
-      </w:r>
-      <w:r>
-        <w:t>"</w:t>
-      </w:r>
-    </w:p>
-    <w:p>
-      <w:r>
-        <w:t xml:space="preserve">To </w:t>
-      </w:r>
-      <w:r>
-        <w:t>use LERC instead of the default LERC2, add V1</w:t>
-      </w:r>
-      <w:r>
-        <w:t>=ON to the options string, like this:</w:t>
-      </w:r>
-    </w:p>
-    <w:p>
-      <w:r>
-        <w:lastRenderedPageBreak/>
-        <w:t>-co OPTIONS="LERC_PREC=</w:t>
-      </w:r>
-      <w:r>
-        <w:t>0.01</w:t>
-      </w:r>
-      <w:r>
-        <w:t xml:space="preserve"> V1</w:t>
-      </w:r>
-      <w:r>
-        <w:t>=</w:t>
-      </w:r>
-      <w:r>
-        <w:t>ON</w:t>
-      </w:r>
-      <w:r>
-        <w:t>"</w:t>
-      </w:r>
-    </w:p>
-    <w:p>
-      <w:r>
-        <w:t xml:space="preserve">MRF tiles compressed with LERC can be further encoded with </w:t>
-      </w:r>
-      <w:proofErr w:type="spellStart"/>
-      <w:r>
-        <w:t>zlib</w:t>
-      </w:r>
-      <w:proofErr w:type="spellEnd"/>
-      <w:r>
-        <w:t xml:space="preserve"> (DEFLATE), </w:t>
-      </w:r>
-      <w:r>
-        <w:t>which sometimes results</w:t>
-      </w:r>
-      <w:r>
-        <w:t xml:space="preserve"> in better compression at </w:t>
-      </w:r>
-      <w:r>
-        <w:t xml:space="preserve">a slight </w:t>
-      </w:r>
-      <w:r>
-        <w:t>expense of speed.  DEFLATE speed is asymmetric, decompression being faster than compression</w:t>
-      </w:r>
-      <w:r>
-        <w:t>, so it does not affect read speeds as much as it does writes</w:t>
-      </w:r>
-      <w:r>
-        <w:t>.  To add DEFLATE to LERC, add “DEFLATE</w:t>
-      </w:r>
-      <w:proofErr w:type="gramStart"/>
-      <w:r>
-        <w:t>:ON</w:t>
-      </w:r>
-      <w:proofErr w:type="gramEnd"/>
-      <w:r>
-        <w:t>” to the list of options.  This example sets both the LERC precision and the extra DEFLATE option:</w:t>
-      </w:r>
-    </w:p>
-    <w:p>
-      <w:r>
-        <w:t>-co OPTIONS="LERC_PREC=</w:t>
-      </w:r>
-      <w:r>
-        <w:t>0.01</w:t>
-      </w:r>
-      <w:r>
-        <w:t xml:space="preserve"> </w:t>
-      </w:r>
-      <w:r>
-        <w:t>DEFLATE=ON</w:t>
-      </w:r>
-      <w:r>
-        <w:t>"</w:t>
-      </w:r>
-    </w:p>
-    <w:p>
-      <w:r>
-        <w:t>Once set, the LERC_PREC value will be used for all subsequent writes into the respective MRF.</w:t>
-      </w:r>
-    </w:p>
-    <w:p>
-      <w:pPr>
-        <w:pStyle w:val="Heading2"/>
-      </w:pPr>
-      <w:r>
-        <w:t>JPEG Compression</w:t>
-      </w:r>
-    </w:p>
-    <w:p>
-      <w:r>
-        <w:t xml:space="preserve">The JPEG compression </w:t>
-      </w:r>
-      <w:r>
-        <w:t xml:space="preserve">depends on the internal GDAL </w:t>
-      </w:r>
-      <w:proofErr w:type="spellStart"/>
-      <w:r>
-        <w:t>libjpeg</w:t>
-      </w:r>
-      <w:proofErr w:type="spellEnd"/>
-      <w:r>
-        <w:t>.  It can handl</w:t>
-      </w:r>
-      <w:r>
-        <w:t>e 8 or</w:t>
-      </w:r>
-      <w:r>
-        <w:t xml:space="preserve"> 12 </w:t>
-      </w:r>
-      <w:r>
-        <w:t xml:space="preserve">bit data.  It can </w:t>
-      </w:r>
-      <w:r>
-        <w:t xml:space="preserve">have </w:t>
-      </w:r>
-      <w:r>
-        <w:t xml:space="preserve">up to 10 bands in </w:t>
-      </w:r>
-      <w:r>
-        <w:t>pixel interleave mode.  Note that</w:t>
-      </w:r>
-      <w:r>
-        <w:t xml:space="preserve"> only </w:t>
-      </w:r>
-      <w:r>
-        <w:t xml:space="preserve">8 bit JPEGs with </w:t>
-      </w:r>
-      <w:r>
-        <w:t xml:space="preserve">1 </w:t>
-      </w:r>
-      <w:r>
-        <w:t xml:space="preserve">or </w:t>
-      </w:r>
-      <w:r>
-        <w:t>3 band</w:t>
-      </w:r>
-      <w:r>
-        <w:t>s</w:t>
-      </w:r>
-      <w:r>
-        <w:t xml:space="preserve"> </w:t>
-      </w:r>
-      <w:r>
         <w:t>are suitable for web services</w:t>
       </w:r>
       <w:r>
@@ -2651,12 +2335,7 @@
         <w:t>, the default value being 85</w:t>
       </w:r>
       <w:r>
-        <w:t>.  Values between 0 and 100 are supported, the common range being between sixty and eighty fiv</w:t>
-      </w:r>
-      <w:bookmarkStart w:id="0" w:name="_GoBack"/>
-      <w:bookmarkEnd w:id="0"/>
-      <w:r>
-        <w:t xml:space="preserve">e, larger values producing visually better results at the cost of increased size.  For the exact interpretation of Q, please consult JPEG documentation.  </w:t>
+        <w:t xml:space="preserve">.  Values between 0 and 100 are supported, the common range being between sixty and eighty five, larger values producing visually better results at the cost of increased size.  For the exact interpretation of Q, please consult JPEG documentation.  </w:t>
       </w:r>
       <w:r>
         <w:t xml:space="preserve">For three bands interleaved, </w:t>
@@ -2866,6 +2545,131 @@
         <w:pStyle w:val="Heading2"/>
       </w:pPr>
       <w:r>
+        <w:t xml:space="preserve">JPNG </w:t>
+      </w:r>
+      <w:r>
+        <w:t>Compression</w:t>
+      </w:r>
+    </w:p>
+    <w:p>
+      <w:r>
+        <w:t>The JPNG compression chooses between JPEG and PNG encoding per tile, based on the presence of opacity.  It is intended to be used as a web cached, to be rendered in the browser.</w:t>
+      </w:r>
+      <w:bookmarkStart w:id="0" w:name="_GoBack"/>
+      <w:bookmarkEnd w:id="0"/>
+    </w:p>
+    <w:p>
+      <w:pPr>
+        <w:pStyle w:val="Heading2"/>
+      </w:pPr>
+      <w:r>
+        <w:lastRenderedPageBreak/>
+        <w:t>LERC Compression</w:t>
+      </w:r>
+    </w:p>
+    <w:p>
+      <w:r>
+        <w:t xml:space="preserve">Limited Error Raster Compression (LERC) is an Esri compression format.  The main benefit of using LERC is extremely fast compression and decompression when compared with PNG and even JPEG, as well as excellent compression for data types larger than eight bit.  LERC is a single band compression, with an explicit NoData mask.  This means that for MRF with LERC compression only band interleave is supported.  LERC also supports a </w:t>
+      </w:r>
+      <w:proofErr w:type="spellStart"/>
+      <w:r>
+        <w:t>datamask</w:t>
+      </w:r>
+      <w:proofErr w:type="spellEnd"/>
+      <w:r>
+        <w:t>, which in MRF is enabled when the NoData value is defined.  The LERC built in NoData support makes it a great choice for storing sparse data.</w:t>
+      </w:r>
+    </w:p>
+    <w:p>
+      <w:r>
+        <w:t xml:space="preserve">LERC can be either </w:t>
+      </w:r>
+      <w:proofErr w:type="spellStart"/>
+      <w:r>
+        <w:t>lossy</w:t>
+      </w:r>
+      <w:proofErr w:type="spellEnd"/>
+      <w:r>
+        <w:t xml:space="preserve"> or lossless.  LERC maximum error value (LERC_PREC) is a floating point number that controls the quantization of the input data, thus the accuracy of the data.  LERC may modify the input values but the change is always less or equal to the LERC maximum error value.  The quanta or precision of the output data values will thus be twice the LERC_PREC value.  If the LERC maximum error is zero or too small for any space savings to be obtained by quantization, the input data values are not modified, and LERC becomes a lossless compression format.  There are two versions of LERC compression supported in MRF, LERC and LERC V2 (default).  LERC supports integer and floating point data types with up to 24 bits of precision.  LERC V2 supports more data types with higher precision and is somewhat faster.  LERC V2 also includes different compression methods that sometimes results in significantly better compression than LERC.  Yet for most cases, the compression achieved will be very similar.</w:t>
+      </w:r>
+    </w:p>
+    <w:p>
+      <w:r>
+        <w:t>For integer types the default LERC_PREC value is 0.5, corresponding to lossless compression.  For floating point types the LERC_PREC defaults to 0.001 (.002 value resolution).  The compression achieved by LERC heavily depends on the LERC_PREC value, which should be carefully selected for each particular dataset.</w:t>
+      </w:r>
+    </w:p>
+    <w:p>
+      <w:r>
+        <w:t>To set a custom LERC precision value, use the free form MRF OPTIONS mechanism, the option name being “OPTIONS”.  To set the LERC precision for a new MRF, use the create option like this:</w:t>
+      </w:r>
+    </w:p>
+    <w:p>
+      <w:r>
+        <w:t>-co OPTIONS="LERC_PREC=0.005</w:t>
+      </w:r>
+      <w:r>
+        <w:t>"</w:t>
+      </w:r>
+    </w:p>
+    <w:p>
+      <w:r>
+        <w:t>To use LERC instead of the default LERC2, add V1=ON to the options string, like this:</w:t>
+      </w:r>
+    </w:p>
+    <w:p>
+      <w:r>
+        <w:t>-co OPTIONS="LERC_PREC=0.01 V1=ON</w:t>
+      </w:r>
+      <w:r>
+        <w:t>"</w:t>
+      </w:r>
+    </w:p>
+    <w:p>
+      <w:r>
+        <w:t xml:space="preserve">MRF tiles compressed with LERC can be further encoded with </w:t>
+      </w:r>
+      <w:proofErr w:type="spellStart"/>
+      <w:r>
+        <w:t>zlib</w:t>
+      </w:r>
+      <w:proofErr w:type="spellEnd"/>
+      <w:r>
+        <w:t xml:space="preserve"> (DEFLATE), which sometimes results in better compression at a slight expense of speed.  DEFLATE speed is asymmetric, decompression being faster than compression, so it does not affect read speeds as much as it does writes.  To add DEFLATE to LERC, add “DEFLATE</w:t>
+      </w:r>
+      <w:proofErr w:type="gramStart"/>
+      <w:r>
+        <w:t>:ON</w:t>
+      </w:r>
+      <w:proofErr w:type="gramEnd"/>
+      <w:r>
+        <w:t>” to the list of options.  This example sets both the LERC precision and the extra DEFLATE option:</w:t>
+      </w:r>
+    </w:p>
+    <w:p>
+      <w:r>
+        <w:t>-co OPTIONS="LERC_PREC=</w:t>
+      </w:r>
+      <w:r>
+        <w:t>0.01</w:t>
+      </w:r>
+      <w:r>
+        <w:t xml:space="preserve"> DEFLATE=ON</w:t>
+      </w:r>
+      <w:r>
+        <w:t>"</w:t>
+      </w:r>
+    </w:p>
+    <w:p>
+      <w:r>
+        <w:t>Once set, the LERC_PREC value will be used for all subsequent writes into the respective MRF.</w:t>
+      </w:r>
+    </w:p>
+    <w:p>
+      <w:pPr>
+        <w:pStyle w:val="Heading2"/>
+      </w:pPr>
+      <w:r>
+        <w:lastRenderedPageBreak/>
         <w:t>TIFF Compression</w:t>
       </w:r>
     </w:p>
@@ -2896,7 +2700,6 @@
         <w:pStyle w:val="Heading1"/>
       </w:pPr>
       <w:r>
-        <w:lastRenderedPageBreak/>
         <w:t>Types of MRF</w:t>
       </w:r>
     </w:p>
@@ -3261,7 +3064,11 @@
         <w:t xml:space="preserve">” option, whose value is the file name of the raster dataset to be cached.  Only local files are supported, </w:t>
       </w:r>
       <w:r>
-        <w:t xml:space="preserve">in any format readable by GDAL.  The file name should be absolute, except for the case where the parent raster file is located in the same exact folder as the </w:t>
+        <w:t xml:space="preserve">in any format readable by GDAL.  The file </w:t>
+      </w:r>
+      <w:r>
+        <w:lastRenderedPageBreak/>
+        <w:t xml:space="preserve">name should be absolute, except for the case where the parent raster file is located in the same exact folder as the </w:t>
       </w:r>
       <w:r>
         <w:t xml:space="preserve">caching </w:t>
@@ -3329,7 +3136,6 @@
     </w:p>
     <w:p>
       <w:r>
-        <w:lastRenderedPageBreak/>
         <w:t xml:space="preserve">In the command above, the presence of the CACHEDSOURCE option flags the file as a caching MRF and gets stored in the MRF metadata file.  The value is the file name without the absolute path, which means that the caching </w:t>
       </w:r>
       <w:proofErr w:type="spellStart"/>
@@ -3572,6 +3378,7 @@
         <w:pStyle w:val="Heading4"/>
       </w:pPr>
       <w:r>
+        <w:lastRenderedPageBreak/>
         <w:t>UNIFORM_</w:t>
       </w:r>
       <w:r>
@@ -3653,7 +3460,6 @@
     </w:p>
     <w:p>
       <w:r>
-        <w:lastRenderedPageBreak/>
         <w:t xml:space="preserve">Note that the overlays will be written with data read at the corresponding scale from the parent dataset, thus they might be different from the ones that could be created via </w:t>
       </w:r>
       <w:proofErr w:type="spellStart"/>
@@ -3777,6 +3583,7 @@
     </w:p>
     <w:p>
       <w:r>
+        <w:lastRenderedPageBreak/>
         <w:t xml:space="preserve">Sometimes it is useful to temporarily stop the caching MRF from storing data locally while preserving data access to the remote data source.  This can be achieved by setting the environment variable </w:t>
       </w:r>
       <w:r>
@@ -3800,11 +3607,7 @@
     </w:p>
     <w:p>
       <w:r>
-        <w:t xml:space="preserve">The performance of the caching MRF depends on a multitude of factors, including the page sizes of both the caching MRF and the remote files.  Good performance is achieved when the caching MRF and the remote file have the same page size.  A particular case is when the remote is pixel interleaved but the </w:t>
-      </w:r>
-      <w:r>
-        <w:lastRenderedPageBreak/>
-        <w:t>caching MRF is band interleaved (as in the case of LERC compres</w:t>
+        <w:t>The performance of the caching MRF depends on a multitude of factors, including the page sizes of both the caching MRF and the remote files.  Good performance is achieved when the caching MRF and the remote file have the same page size.  A particular case is when the remote is pixel interleaved but the caching MRF is band interleaved (as in the case of LERC compres</w:t>
       </w:r>
       <w:r>
         <w:t>s</w:t>
@@ -4087,7 +3890,11 @@
         <w:t>T</w:t>
       </w:r>
       <w:r>
-        <w:t xml:space="preserve">here is no support for explicit version creation.  </w:t>
+        <w:t xml:space="preserve">here is no support </w:t>
+      </w:r>
+      <w:r>
+        <w:lastRenderedPageBreak/>
+        <w:t xml:space="preserve">for explicit version creation.  </w:t>
       </w:r>
       <w:r>
         <w:t xml:space="preserve">Versions are counted from 0 (latest, default), 1 being the oldest, 2 the second oldest.  </w:t>
@@ -4179,11 +3986,7 @@
         <w:t xml:space="preserve">, </w:t>
       </w:r>
       <w:r>
-        <w:t xml:space="preserve">create an empty MRF while reserving space for </w:t>
-      </w:r>
-      <w:r>
-        <w:lastRenderedPageBreak/>
-        <w:t xml:space="preserve">overviews, </w:t>
+        <w:t xml:space="preserve">create an empty MRF while reserving space for overviews, </w:t>
       </w:r>
       <w:proofErr w:type="gramStart"/>
       <w:r>
@@ -4426,6 +4229,7 @@
       <w:proofErr w:type="spellStart"/>
       <w:proofErr w:type="gramStart"/>
       <w:r>
+        <w:lastRenderedPageBreak/>
         <w:t>gdalinfo</w:t>
       </w:r>
       <w:proofErr w:type="spellEnd"/>
@@ -4483,7 +4287,6 @@
     <w:p>
       <w:proofErr w:type="spellStart"/>
       <w:r>
-        <w:lastRenderedPageBreak/>
         <w:t>gdal_translate</w:t>
       </w:r>
       <w:proofErr w:type="spellEnd"/>

</xml_diff>

<commit_message>
Pull from gdal trunk
Added NOERRORS open option, which ignores most read errors and returns
no-data.  It can be used to salvage readable content from corrupt MRF
files.
</commit_message>
<xml_diff>
--- a/src/gdal_mrf/frmts/mrf/docs/MUG.docx
+++ b/src/gdal_mrf/frmts/mrf/docs/MUG.docx
@@ -738,8 +738,6 @@
       <w:r>
         <w:t xml:space="preserve">the </w:t>
       </w:r>
-      <w:bookmarkStart w:id="0" w:name="_GoBack"/>
-      <w:bookmarkEnd w:id="0"/>
       <w:r>
         <w:t>data from one or two of the files.</w:t>
       </w:r>
@@ -4483,10 +4481,7 @@
       </w:r>
       <w:proofErr w:type="spellEnd"/>
       <w:r>
-        <w:t xml:space="preserve"> data </w:t>
-      </w:r>
-      <w:r>
-        <w:t>MRF</w:t>
+        <w:t xml:space="preserve"> data MRF</w:t>
       </w:r>
     </w:p>
     <w:p>
@@ -5908,16 +5903,7 @@
         <w:pStyle w:val="Heading1"/>
       </w:pPr>
       <w:r>
-        <w:t>APENDIX E</w:t>
-      </w:r>
-      <w:r>
-        <w:t xml:space="preserve">, </w:t>
-      </w:r>
-      <w:r>
-        <w:t xml:space="preserve">Open </w:t>
-      </w:r>
-      <w:r>
-        <w:t>Options</w:t>
+        <w:t>APENDIX E, Open Options</w:t>
       </w:r>
     </w:p>
     <w:p>
@@ -5925,19 +5911,7 @@
         <w:br/>
       </w:r>
       <w:r>
-        <w:t>In GDAL</w:t>
-      </w:r>
-      <w:r>
-        <w:t xml:space="preserve"> 2.x API</w:t>
-      </w:r>
-      <w:r>
-        <w:t>, a list of key-value string pairs can be used to pass various options to the target driver</w:t>
-      </w:r>
-      <w:r>
-        <w:t xml:space="preserve"> when reading</w:t>
-      </w:r>
-      <w:r>
-        <w:t xml:space="preserve">.  Using the </w:t>
+        <w:t xml:space="preserve">In GDAL 2.x API, a list of key-value string pairs can be used to pass various options to the target driver when reading.  Using the </w:t>
       </w:r>
       <w:proofErr w:type="spellStart"/>
       <w:r>
@@ -5945,10 +5919,7 @@
       </w:r>
       <w:proofErr w:type="spellEnd"/>
       <w:r>
-        <w:t xml:space="preserve"> utility, these</w:t>
-      </w:r>
-      <w:r>
-        <w:t xml:space="preserve"> options are passed using the –</w:t>
+        <w:t xml:space="preserve"> utility, these options are passed using the –</w:t>
       </w:r>
       <w:proofErr w:type="spellStart"/>
       <w:r>
@@ -6043,6 +6014,40 @@
             <w:r>
               <w:t>Sets data type for reading raw LERC V1 files</w:t>
             </w:r>
+          </w:p>
+        </w:tc>
+      </w:tr>
+      <w:tr>
+        <w:tc>
+          <w:tcPr>
+            <w:tcW w:w="3192" w:type="dxa"/>
+          </w:tcPr>
+          <w:p>
+            <w:r>
+              <w:t>NOERRORS</w:t>
+            </w:r>
+          </w:p>
+        </w:tc>
+        <w:tc>
+          <w:tcPr>
+            <w:tcW w:w="2046" w:type="dxa"/>
+          </w:tcPr>
+          <w:p>
+            <w:r>
+              <w:t>False</w:t>
+            </w:r>
+          </w:p>
+        </w:tc>
+        <w:tc>
+          <w:tcPr>
+            <w:tcW w:w="4410" w:type="dxa"/>
+          </w:tcPr>
+          <w:p>
+            <w:r>
+              <w:t>Changes reading errors into warnings</w:t>
+            </w:r>
+            <w:bookmarkStart w:id="0" w:name="_GoBack"/>
+            <w:bookmarkEnd w:id="0"/>
           </w:p>
         </w:tc>
       </w:tr>

</xml_diff>

<commit_message>
Better integration with PAM, allows external mask file
</commit_message>
<xml_diff>
--- a/src/gdal_mrf/frmts/mrf/docs/MUG.docx
+++ b/src/gdal_mrf/frmts/mrf/docs/MUG.docx
@@ -1503,7 +1503,15 @@
     </w:p>
     <w:p>
       <w:r>
-        <w:t xml:space="preserve">Set create option APPEND_SUBDATASET to </w:t>
+        <w:t xml:space="preserve">Set create option </w:t>
+      </w:r>
+      <w:bookmarkStart w:id="0" w:name="_GoBack"/>
+      <w:r>
+        <w:t>APPEND_</w:t>
+      </w:r>
+      <w:bookmarkEnd w:id="0"/>
+      <w:r>
+        <w:t xml:space="preserve">SUBDATASET to </w:t>
       </w:r>
       <w:r>
         <w:t xml:space="preserve">true </w:t>
@@ -5555,6 +5563,9 @@
               <w:outlineLvl w:val="1"/>
             </w:pPr>
             <w:r>
+              <w:t xml:space="preserve">Tile </w:t>
+            </w:r>
+            <w:r>
               <w:t>Format</w:t>
             </w:r>
           </w:p>
@@ -5770,7 +5781,7 @@
           </w:tcPr>
           <w:p>
             <w:r>
-              <w:t>V2</w:t>
+              <w:t>V1</w:t>
             </w:r>
           </w:p>
         </w:tc>
@@ -5800,7 +5811,13 @@
           </w:tcPr>
           <w:p>
             <w:r>
-              <w:t>Uses LERC V2 compression</w:t>
+              <w:t>Uses LERC V1</w:t>
+            </w:r>
+            <w:r>
+              <w:t xml:space="preserve"> compression</w:t>
+            </w:r>
+            <w:r>
+              <w:t xml:space="preserve"> instead of V2</w:t>
             </w:r>
           </w:p>
         </w:tc>
@@ -6046,8 +6063,6 @@
             <w:r>
               <w:t>Changes reading errors into warnings</w:t>
             </w:r>
-            <w:bookmarkStart w:id="0" w:name="_GoBack"/>
-            <w:bookmarkEnd w:id="0"/>
           </w:p>
         </w:tc>
       </w:tr>

</xml_diff>